<commit_message>
added download travlr.zip link in index.html
</commit_message>
<xml_diff>
--- a/assets/documents/Narrative - Software Engineering & Design.docx
+++ b/assets/documents/Narrative - Software Engineering & Design.docx
@@ -326,7 +326,7 @@
           <w:sz w:val="24"/>
           <w:szCs w:val="24"/>
         </w:rPr>
-        <w:t xml:space="preserve"> I believe I have met all four of the course outcomes I planned on reaching. </w:t>
+        <w:t xml:space="preserve"> I have met all four of the course outcomes I planned on reaching. </w:t>
       </w:r>
       <w:r>
         <w:rPr>
@@ -433,25 +433,7 @@
           <w:sz w:val="24"/>
           <w:szCs w:val="24"/>
         </w:rPr>
-        <w:t xml:space="preserve">Throughout this </w:t>
-      </w:r>
-      <w:proofErr w:type="gramStart"/>
-      <w:r>
-        <w:rPr>
-          <w:rFonts w:ascii="Times New Roman" w:hAnsi="Times New Roman" w:cs="Times New Roman"/>
-          <w:sz w:val="24"/>
-          <w:szCs w:val="24"/>
-        </w:rPr>
-        <w:t>enhancement</w:t>
-      </w:r>
-      <w:proofErr w:type="gramEnd"/>
-      <w:r>
-        <w:rPr>
-          <w:rFonts w:ascii="Times New Roman" w:hAnsi="Times New Roman" w:cs="Times New Roman"/>
-          <w:sz w:val="24"/>
-          <w:szCs w:val="24"/>
-        </w:rPr>
-        <w:t>, I have met the following course outcomes:</w:t>
+        <w:t>Throughout this enhancement, I have met the following course outcomes:</w:t>
       </w:r>
     </w:p>
     <w:p>

</xml_diff>